<commit_message>
Evaluate surface with ancestral population size
</commit_message>
<xml_diff>
--- a/Summary/hmp_isolate_comparison_table.docx
+++ b/Summary/hmp_isolate_comparison_table.docx
@@ -28,6 +28,14 @@
                 <w:szCs w:val="20"/>
               </w:rPr>
             </w:pPr>
+            <w:commentRangeStart w:id="0"/>
+            <w:commentRangeEnd w:id="0"/>
+            <w:r>
+              <w:rPr>
+                <w:rStyle w:val="CommentReference"/>
+              </w:rPr>
+              <w:commentReference w:id="0"/>
+            </w:r>
           </w:p>
         </w:tc>
         <w:tc>
@@ -53,7 +61,25 @@
                 <w:sz w:val="20"/>
                 <w:szCs w:val="20"/>
               </w:rPr>
-              <w:t>Two Epoch</w:t>
+              <w:t xml:space="preserve">Two </w:t>
+            </w:r>
+            <w:commentRangeStart w:id="1"/>
+            <w:r>
+              <w:rPr>
+                <w:rFonts w:ascii="Times New Roman" w:hAnsi="Times New Roman" w:cs="Times New Roman"/>
+                <w:b/>
+                <w:bCs/>
+                <w:sz w:val="20"/>
+                <w:szCs w:val="20"/>
+              </w:rPr>
+              <w:t>Epoch</w:t>
+            </w:r>
+            <w:commentRangeEnd w:id="1"/>
+            <w:r>
+              <w:rPr>
+                <w:rStyle w:val="CommentReference"/>
+              </w:rPr>
+              <w:commentReference w:id="1"/>
             </w:r>
           </w:p>
         </w:tc>
@@ -1475,15 +1501,34 @@
                 <w:rFonts w:ascii="Times New Roman" w:hAnsi="Times New Roman" w:cs="Times New Roman"/>
                 <w:sz w:val="20"/>
                 <w:szCs w:val="20"/>
-              </w:rPr>
-            </w:pPr>
-            <w:r>
-              <w:rPr>
-                <w:rFonts w:ascii="Times New Roman" w:hAnsi="Times New Roman" w:cs="Times New Roman"/>
-                <w:sz w:val="20"/>
-                <w:szCs w:val="20"/>
-              </w:rPr>
-              <w:t>5.69344e-05</w:t>
+                <w:highlight w:val="yellow"/>
+              </w:rPr>
+            </w:pPr>
+            <w:r>
+              <w:rPr>
+                <w:rFonts w:ascii="Times New Roman" w:hAnsi="Times New Roman" w:cs="Times New Roman"/>
+                <w:sz w:val="20"/>
+                <w:szCs w:val="20"/>
+                <w:highlight w:val="yellow"/>
+              </w:rPr>
+              <w:t>5.69344e-</w:t>
+            </w:r>
+            <w:commentRangeStart w:id="2"/>
+            <w:r>
+              <w:rPr>
+                <w:rFonts w:ascii="Times New Roman" w:hAnsi="Times New Roman" w:cs="Times New Roman"/>
+                <w:sz w:val="20"/>
+                <w:szCs w:val="20"/>
+                <w:highlight w:val="yellow"/>
+              </w:rPr>
+              <w:t>05</w:t>
+            </w:r>
+            <w:commentRangeEnd w:id="2"/>
+            <w:r>
+              <w:rPr>
+                <w:rStyle w:val="CommentReference"/>
+              </w:rPr>
+              <w:commentReference w:id="2"/>
             </w:r>
           </w:p>
         </w:tc>
@@ -1605,13 +1650,15 @@
                 <w:rFonts w:ascii="Times New Roman" w:hAnsi="Times New Roman" w:cs="Times New Roman"/>
                 <w:sz w:val="20"/>
                 <w:szCs w:val="20"/>
-              </w:rPr>
-            </w:pPr>
-            <w:r>
-              <w:rPr>
-                <w:rFonts w:ascii="Times New Roman" w:hAnsi="Times New Roman" w:cs="Times New Roman"/>
-                <w:sz w:val="20"/>
-                <w:szCs w:val="20"/>
+                <w:highlight w:val="yellow"/>
+              </w:rPr>
+            </w:pPr>
+            <w:r>
+              <w:rPr>
+                <w:rFonts w:ascii="Times New Roman" w:hAnsi="Times New Roman" w:cs="Times New Roman"/>
+                <w:sz w:val="20"/>
+                <w:szCs w:val="20"/>
+                <w:highlight w:val="yellow"/>
               </w:rPr>
               <w:t>16.3663</w:t>
             </w:r>
@@ -1735,13 +1782,15 @@
                 <w:rFonts w:ascii="Times New Roman" w:hAnsi="Times New Roman" w:cs="Times New Roman"/>
                 <w:sz w:val="20"/>
                 <w:szCs w:val="20"/>
-              </w:rPr>
-            </w:pPr>
-            <w:r>
-              <w:rPr>
-                <w:rFonts w:ascii="Times New Roman" w:hAnsi="Times New Roman" w:cs="Times New Roman"/>
-                <w:sz w:val="20"/>
-                <w:szCs w:val="20"/>
+                <w:highlight w:val="yellow"/>
+              </w:rPr>
+            </w:pPr>
+            <w:r>
+              <w:rPr>
+                <w:rFonts w:ascii="Times New Roman" w:hAnsi="Times New Roman" w:cs="Times New Roman"/>
+                <w:sz w:val="20"/>
+                <w:szCs w:val="20"/>
+                <w:highlight w:val="yellow"/>
               </w:rPr>
               <w:t>9.61159</w:t>
             </w:r>
@@ -3013,13 +3062,15 @@
                 <w:rFonts w:ascii="Times New Roman" w:hAnsi="Times New Roman" w:cs="Times New Roman"/>
                 <w:sz w:val="20"/>
                 <w:szCs w:val="20"/>
-              </w:rPr>
-            </w:pPr>
-            <w:r>
-              <w:rPr>
-                <w:rFonts w:ascii="Times New Roman" w:hAnsi="Times New Roman" w:cs="Times New Roman"/>
-                <w:sz w:val="20"/>
-                <w:szCs w:val="20"/>
+                <w:highlight w:val="yellow"/>
+              </w:rPr>
+            </w:pPr>
+            <w:r>
+              <w:rPr>
+                <w:rFonts w:ascii="Times New Roman" w:hAnsi="Times New Roman" w:cs="Times New Roman"/>
+                <w:sz w:val="20"/>
+                <w:szCs w:val="20"/>
+                <w:highlight w:val="yellow"/>
               </w:rPr>
               <w:t>0.000299311</w:t>
             </w:r>
@@ -3143,13 +3194,15 @@
                 <w:rFonts w:ascii="Times New Roman" w:hAnsi="Times New Roman" w:cs="Times New Roman"/>
                 <w:sz w:val="20"/>
                 <w:szCs w:val="20"/>
-              </w:rPr>
-            </w:pPr>
-            <w:r>
-              <w:rPr>
-                <w:rFonts w:ascii="Times New Roman" w:hAnsi="Times New Roman" w:cs="Times New Roman"/>
-                <w:sz w:val="20"/>
-                <w:szCs w:val="20"/>
+                <w:highlight w:val="yellow"/>
+              </w:rPr>
+            </w:pPr>
+            <w:r>
+              <w:rPr>
+                <w:rFonts w:ascii="Times New Roman" w:hAnsi="Times New Roman" w:cs="Times New Roman"/>
+                <w:sz w:val="20"/>
+                <w:szCs w:val="20"/>
+                <w:highlight w:val="yellow"/>
               </w:rPr>
               <w:t>0.67543</w:t>
             </w:r>
@@ -3273,15 +3326,25 @@
                 <w:rFonts w:ascii="Times New Roman" w:hAnsi="Times New Roman" w:cs="Times New Roman"/>
                 <w:sz w:val="20"/>
                 <w:szCs w:val="20"/>
-              </w:rPr>
-            </w:pPr>
-            <w:r>
-              <w:rPr>
-                <w:rFonts w:ascii="Times New Roman" w:hAnsi="Times New Roman" w:cs="Times New Roman"/>
-                <w:sz w:val="20"/>
-                <w:szCs w:val="20"/>
+                <w:highlight w:val="yellow"/>
+              </w:rPr>
+            </w:pPr>
+            <w:commentRangeStart w:id="3"/>
+            <w:r>
+              <w:rPr>
+                <w:rFonts w:ascii="Times New Roman" w:hAnsi="Times New Roman" w:cs="Times New Roman"/>
+                <w:sz w:val="20"/>
+                <w:szCs w:val="20"/>
+                <w:highlight w:val="yellow"/>
               </w:rPr>
               <w:t>3.52144</w:t>
+            </w:r>
+            <w:commentRangeEnd w:id="3"/>
+            <w:r>
+              <w:rPr>
+                <w:rStyle w:val="CommentReference"/>
+              </w:rPr>
+              <w:commentReference w:id="3"/>
             </w:r>
           </w:p>
         </w:tc>
@@ -3887,6 +3950,7 @@
                 <w:szCs w:val="20"/>
               </w:rPr>
             </w:pPr>
+            <w:commentRangeStart w:id="4"/>
             <w:r>
               <w:rPr>
                 <w:rFonts w:ascii="Times New Roman" w:hAnsi="Times New Roman" w:cs="Times New Roman"/>
@@ -3894,6 +3958,13 @@
                 <w:szCs w:val="20"/>
               </w:rPr>
               <w:t>1480.64</w:t>
+            </w:r>
+            <w:commentRangeEnd w:id="4"/>
+            <w:r>
+              <w:rPr>
+                <w:rStyle w:val="CommentReference"/>
+              </w:rPr>
+              <w:commentReference w:id="4"/>
             </w:r>
           </w:p>
         </w:tc>
@@ -4153,13 +4224,15 @@
                 <w:rFonts w:ascii="Times New Roman" w:hAnsi="Times New Roman" w:cs="Times New Roman"/>
                 <w:sz w:val="20"/>
                 <w:szCs w:val="20"/>
-              </w:rPr>
-            </w:pPr>
-            <w:r>
-              <w:rPr>
-                <w:rFonts w:ascii="Times New Roman" w:hAnsi="Times New Roman" w:cs="Times New Roman"/>
-                <w:sz w:val="20"/>
-                <w:szCs w:val="20"/>
+                <w:highlight w:val="yellow"/>
+              </w:rPr>
+            </w:pPr>
+            <w:r>
+              <w:rPr>
+                <w:rFonts w:ascii="Times New Roman" w:hAnsi="Times New Roman" w:cs="Times New Roman"/>
+                <w:sz w:val="20"/>
+                <w:szCs w:val="20"/>
+                <w:highlight w:val="yellow"/>
               </w:rPr>
               <w:t>0.00272822</w:t>
             </w:r>
@@ -4283,13 +4356,15 @@
                 <w:rFonts w:ascii="Times New Roman" w:hAnsi="Times New Roman" w:cs="Times New Roman"/>
                 <w:sz w:val="20"/>
                 <w:szCs w:val="20"/>
-              </w:rPr>
-            </w:pPr>
-            <w:r>
-              <w:rPr>
-                <w:rFonts w:ascii="Times New Roman" w:hAnsi="Times New Roman" w:cs="Times New Roman"/>
-                <w:sz w:val="20"/>
-                <w:szCs w:val="20"/>
+                <w:highlight w:val="yellow"/>
+              </w:rPr>
+            </w:pPr>
+            <w:r>
+              <w:rPr>
+                <w:rFonts w:ascii="Times New Roman" w:hAnsi="Times New Roman" w:cs="Times New Roman"/>
+                <w:sz w:val="20"/>
+                <w:szCs w:val="20"/>
+                <w:highlight w:val="yellow"/>
               </w:rPr>
               <w:t>0.587042</w:t>
             </w:r>
@@ -4413,15 +4488,25 @@
                 <w:rFonts w:ascii="Times New Roman" w:hAnsi="Times New Roman" w:cs="Times New Roman"/>
                 <w:sz w:val="20"/>
                 <w:szCs w:val="20"/>
-              </w:rPr>
-            </w:pPr>
-            <w:r>
-              <w:rPr>
-                <w:rFonts w:ascii="Times New Roman" w:hAnsi="Times New Roman" w:cs="Times New Roman"/>
-                <w:sz w:val="20"/>
-                <w:szCs w:val="20"/>
+                <w:highlight w:val="yellow"/>
+              </w:rPr>
+            </w:pPr>
+            <w:commentRangeStart w:id="5"/>
+            <w:r>
+              <w:rPr>
+                <w:rFonts w:ascii="Times New Roman" w:hAnsi="Times New Roman" w:cs="Times New Roman"/>
+                <w:sz w:val="20"/>
+                <w:szCs w:val="20"/>
+                <w:highlight w:val="yellow"/>
               </w:rPr>
               <w:t>18.4977</w:t>
+            </w:r>
+            <w:commentRangeEnd w:id="5"/>
+            <w:r>
+              <w:rPr>
+                <w:rStyle w:val="CommentReference"/>
+              </w:rPr>
+              <w:commentReference w:id="5"/>
             </w:r>
           </w:p>
         </w:tc>
@@ -4949,13 +5034,15 @@
                 <w:rFonts w:ascii="Times New Roman" w:hAnsi="Times New Roman" w:cs="Times New Roman"/>
                 <w:sz w:val="20"/>
                 <w:szCs w:val="20"/>
-              </w:rPr>
-            </w:pPr>
-            <w:r>
-              <w:rPr>
-                <w:rFonts w:ascii="Times New Roman" w:hAnsi="Times New Roman" w:cs="Times New Roman"/>
-                <w:sz w:val="20"/>
-                <w:szCs w:val="20"/>
+                <w:highlight w:val="yellow"/>
+              </w:rPr>
+            </w:pPr>
+            <w:r>
+              <w:rPr>
+                <w:rFonts w:ascii="Times New Roman" w:hAnsi="Times New Roman" w:cs="Times New Roman"/>
+                <w:sz w:val="20"/>
+                <w:szCs w:val="20"/>
+                <w:highlight w:val="yellow"/>
               </w:rPr>
               <w:t>0.607248</w:t>
             </w:r>
@@ -5079,13 +5166,15 @@
                 <w:rFonts w:ascii="Times New Roman" w:hAnsi="Times New Roman" w:cs="Times New Roman"/>
                 <w:sz w:val="20"/>
                 <w:szCs w:val="20"/>
-              </w:rPr>
-            </w:pPr>
-            <w:r>
-              <w:rPr>
-                <w:rFonts w:ascii="Times New Roman" w:hAnsi="Times New Roman" w:cs="Times New Roman"/>
-                <w:sz w:val="20"/>
-                <w:szCs w:val="20"/>
+                <w:highlight w:val="yellow"/>
+              </w:rPr>
+            </w:pPr>
+            <w:r>
+              <w:rPr>
+                <w:rFonts w:ascii="Times New Roman" w:hAnsi="Times New Roman" w:cs="Times New Roman"/>
+                <w:sz w:val="20"/>
+                <w:szCs w:val="20"/>
+                <w:highlight w:val="yellow"/>
               </w:rPr>
               <w:t>0.00034436</w:t>
             </w:r>
@@ -5209,15 +5298,25 @@
                 <w:rFonts w:ascii="Times New Roman" w:hAnsi="Times New Roman" w:cs="Times New Roman"/>
                 <w:sz w:val="20"/>
                 <w:szCs w:val="20"/>
-              </w:rPr>
-            </w:pPr>
-            <w:r>
-              <w:rPr>
-                <w:rFonts w:ascii="Times New Roman" w:hAnsi="Times New Roman" w:cs="Times New Roman"/>
-                <w:sz w:val="20"/>
-                <w:szCs w:val="20"/>
+                <w:highlight w:val="yellow"/>
+              </w:rPr>
+            </w:pPr>
+            <w:commentRangeStart w:id="6"/>
+            <w:r>
+              <w:rPr>
+                <w:rFonts w:ascii="Times New Roman" w:hAnsi="Times New Roman" w:cs="Times New Roman"/>
+                <w:sz w:val="20"/>
+                <w:szCs w:val="20"/>
+                <w:highlight w:val="yellow"/>
               </w:rPr>
               <w:t>2.43161</w:t>
+            </w:r>
+            <w:commentRangeEnd w:id="6"/>
+            <w:r>
+              <w:rPr>
+                <w:rStyle w:val="CommentReference"/>
+              </w:rPr>
+              <w:commentReference w:id="6"/>
             </w:r>
           </w:p>
         </w:tc>
@@ -5347,13 +5446,15 @@
                 <w:rFonts w:ascii="Times New Roman" w:hAnsi="Times New Roman" w:cs="Times New Roman"/>
                 <w:sz w:val="20"/>
                 <w:szCs w:val="20"/>
-              </w:rPr>
-            </w:pPr>
-            <w:r>
-              <w:rPr>
-                <w:rFonts w:ascii="Times New Roman" w:hAnsi="Times New Roman" w:cs="Times New Roman"/>
-                <w:sz w:val="20"/>
-                <w:szCs w:val="20"/>
+                <w:highlight w:val="yellow"/>
+              </w:rPr>
+            </w:pPr>
+            <w:r>
+              <w:rPr>
+                <w:rFonts w:ascii="Times New Roman" w:hAnsi="Times New Roman" w:cs="Times New Roman"/>
+                <w:sz w:val="20"/>
+                <w:szCs w:val="20"/>
+                <w:highlight w:val="yellow"/>
               </w:rPr>
               <w:t>14727.9</w:t>
             </w:r>
@@ -5477,13 +5578,15 @@
                 <w:rFonts w:ascii="Times New Roman" w:hAnsi="Times New Roman" w:cs="Times New Roman"/>
                 <w:sz w:val="20"/>
                 <w:szCs w:val="20"/>
-              </w:rPr>
-            </w:pPr>
-            <w:r>
-              <w:rPr>
-                <w:rFonts w:ascii="Times New Roman" w:hAnsi="Times New Roman" w:cs="Times New Roman"/>
-                <w:sz w:val="20"/>
-                <w:szCs w:val="20"/>
+                <w:highlight w:val="yellow"/>
+              </w:rPr>
+            </w:pPr>
+            <w:r>
+              <w:rPr>
+                <w:rFonts w:ascii="Times New Roman" w:hAnsi="Times New Roman" w:cs="Times New Roman"/>
+                <w:sz w:val="20"/>
+                <w:szCs w:val="20"/>
+                <w:highlight w:val="yellow"/>
               </w:rPr>
               <w:t>63638.4</w:t>
             </w:r>
@@ -5607,13 +5710,15 @@
                 <w:rFonts w:ascii="Times New Roman" w:hAnsi="Times New Roman" w:cs="Times New Roman"/>
                 <w:sz w:val="20"/>
                 <w:szCs w:val="20"/>
-              </w:rPr>
-            </w:pPr>
-            <w:r>
-              <w:rPr>
-                <w:rFonts w:ascii="Times New Roman" w:hAnsi="Times New Roman" w:cs="Times New Roman"/>
-                <w:sz w:val="20"/>
-                <w:szCs w:val="20"/>
+                <w:highlight w:val="yellow"/>
+              </w:rPr>
+            </w:pPr>
+            <w:r>
+              <w:rPr>
+                <w:rFonts w:ascii="Times New Roman" w:hAnsi="Times New Roman" w:cs="Times New Roman"/>
+                <w:sz w:val="20"/>
+                <w:szCs w:val="20"/>
+                <w:highlight w:val="yellow"/>
               </w:rPr>
               <w:t>4.4606</w:t>
             </w:r>
@@ -6499,6 +6604,167 @@
     </w:sectPr>
   </w:body>
 </w:document>
+</file>
+
+<file path=word/comments.xml><?xml version="1.0" encoding="utf-8"?>
+<w:comments xmlns:wpc="http://schemas.microsoft.com/office/word/2010/wordprocessingCanvas" xmlns:cx="http://schemas.microsoft.com/office/drawing/2014/chartex" xmlns:cx1="http://schemas.microsoft.com/office/drawing/2015/9/8/chartex" xmlns:cx2="http://schemas.microsoft.com/office/drawing/2015/10/21/chartex" xmlns:cx3="http://schemas.microsoft.com/office/drawing/2016/5/9/chartex" xmlns:cx4="http://schemas.microsoft.com/office/drawing/2016/5/10/chartex" xmlns:cx5="http://schemas.microsoft.com/office/drawing/2016/5/11/chartex" xmlns:cx6="http://schemas.microsoft.com/office/drawing/2016/5/12/chartex" xmlns:cx7="http://schemas.microsoft.com/office/drawing/2016/5/13/chartex" xmlns:cx8="http://schemas.microsoft.com/office/drawing/2016/5/14/chartex" xmlns:mc="http://schemas.openxmlformats.org/markup-compatibility/2006" xmlns:aink="http://schemas.microsoft.com/office/drawing/2016/ink" xmlns:am3d="http://schemas.microsoft.com/office/drawing/2017/model3d" xmlns:o="urn:schemas-microsoft-com:office:office" xmlns:oel="http://schemas.microsoft.com/office/2019/extlst" xmlns:r="http://schemas.openxmlformats.org/officeDocument/2006/relationships" xmlns:m="http://schemas.openxmlformats.org/officeDocument/2006/math" xmlns:v="urn:schemas-microsoft-com:vml" xmlns:wp14="http://schemas.microsoft.com/office/word/2010/wordprocessingDrawing" xmlns:wp="http://schemas.openxmlformats.org/drawingml/2006/wordprocessingDrawing" xmlns:w10="urn:schemas-microsoft-com:office:word" xmlns:w="http://schemas.openxmlformats.org/wordprocessingml/2006/main" xmlns:w14="http://schemas.microsoft.com/office/word/2010/wordml" xmlns:w15="http://schemas.microsoft.com/office/word/2012/wordml" xmlns:w16cex="http://schemas.microsoft.com/office/word/2018/wordml/cex" xmlns:w16cid="http://schemas.microsoft.com/office/word/2016/wordml/cid" xmlns:w16="http://schemas.microsoft.com/office/word/2018/wordml" xmlns:w16sdtdh="http://schemas.microsoft.com/office/word/2020/wordml/sdtdatahash" xmlns:w16se="http://schemas.microsoft.com/office/word/2015/wordml/symex" xmlns:wpg="http://schemas.microsoft.com/office/word/2010/wordprocessingGroup" xmlns:wpi="http://schemas.microsoft.com/office/word/2010/wordprocessingInk" xmlns:wne="http://schemas.microsoft.com/office/word/2006/wordml" xmlns:wps="http://schemas.microsoft.com/office/word/2010/wordprocessingShape" mc:Ignorable="w14 w15 w16se w16cid w16 w16cex w16sdtdh wp14">
+  <w:comment w:id="0" w:author="Jonathan Mah" w:date="2023-04-06T11:37:00Z" w:initials="JM">
+    <w:p>
+      <w:pPr>
+        <w:pStyle w:val="CommentText"/>
+      </w:pPr>
+      <w:r>
+        <w:rPr>
+          <w:rStyle w:val="CommentReference"/>
+        </w:rPr>
+        <w:annotationRef/>
+      </w:r>
+      <w:r>
+        <w:t>Stop copy pasting bruh</w:t>
+      </w:r>
+    </w:p>
+  </w:comment>
+  <w:comment w:id="1" w:author="Jonathan Mah" w:date="2023-04-06T11:54:00Z" w:initials="JM">
+    <w:p>
+      <w:pPr>
+        <w:pStyle w:val="CommentText"/>
+      </w:pPr>
+      <w:r>
+        <w:rPr>
+          <w:rStyle w:val="CommentReference"/>
+        </w:rPr>
+        <w:annotationRef/>
+      </w:r>
+      <w:r>
+        <w:t>Plot the likelihood surface and ask ChatGPT</w:t>
+      </w:r>
+    </w:p>
+  </w:comment>
+  <w:comment w:id="2" w:author="Jonathan Mah" w:date="2023-04-06T11:24:00Z" w:initials="JM">
+    <w:p>
+      <w:pPr>
+        <w:pStyle w:val="CommentText"/>
+      </w:pPr>
+      <w:r>
+        <w:rPr>
+          <w:rStyle w:val="CommentReference"/>
+        </w:rPr>
+        <w:annotationRef/>
+      </w:r>
+      <w:r>
+        <w:t>Redo inference for complete SFS</w:t>
+      </w:r>
+    </w:p>
+  </w:comment>
+  <w:comment w:id="3" w:author="Jonathan Mah" w:date="2023-04-06T11:25:00Z" w:initials="JM">
+    <w:p>
+      <w:pPr>
+        <w:pStyle w:val="CommentText"/>
+      </w:pPr>
+      <w:r>
+        <w:rPr>
+          <w:rStyle w:val="CommentReference"/>
+        </w:rPr>
+        <w:annotationRef/>
+      </w:r>
+      <w:r>
+        <w:t>Reasonable, do more for complete SFS</w:t>
+      </w:r>
+    </w:p>
+  </w:comment>
+  <w:comment w:id="4" w:author="Jonathan Mah" w:date="2023-04-06T11:35:00Z" w:initials="JM">
+    <w:p>
+      <w:pPr>
+        <w:pStyle w:val="CommentText"/>
+      </w:pPr>
+      <w:r>
+        <w:rPr>
+          <w:rStyle w:val="CommentReference"/>
+        </w:rPr>
+        <w:annotationRef/>
+      </w:r>
+      <w:r>
+        <w:t>Nandita thinks that, since the Isolate data includes MAGs (which to some extent follow the process that we used for the consensus method),  we may have enrichment of singletons due to private variants</w:t>
+      </w:r>
+    </w:p>
+  </w:comment>
+  <w:comment w:id="5" w:author="Jonathan Mah" w:date="2023-04-06T11:25:00Z" w:initials="JM">
+    <w:p>
+      <w:pPr>
+        <w:pStyle w:val="CommentText"/>
+      </w:pPr>
+      <w:r>
+        <w:rPr>
+          <w:rStyle w:val="CommentReference"/>
+        </w:rPr>
+        <w:annotationRef/>
+      </w:r>
+      <w:r>
+        <w:t>Flat likelihood surface</w:t>
+      </w:r>
+    </w:p>
+  </w:comment>
+  <w:comment w:id="6" w:author="Jonathan Mah" w:date="2023-04-06T11:26:00Z" w:initials="JM">
+    <w:p>
+      <w:pPr>
+        <w:pStyle w:val="CommentText"/>
+      </w:pPr>
+      <w:r>
+        <w:rPr>
+          <w:rStyle w:val="CommentReference"/>
+        </w:rPr>
+        <w:annotationRef/>
+      </w:r>
+      <w:r>
+        <w:t>HMP(GG) has enrichment in singletons, inference for those is fine. Better inference for isolate data</w:t>
+      </w:r>
+    </w:p>
+  </w:comment>
+</w:comments>
+</file>
+
+<file path=word/commentsExtended.xml><?xml version="1.0" encoding="utf-8"?>
+<w15:commentsEx xmlns:wpc="http://schemas.microsoft.com/office/word/2010/wordprocessingCanvas" xmlns:cx="http://schemas.microsoft.com/office/drawing/2014/chartex" xmlns:cx1="http://schemas.microsoft.com/office/drawing/2015/9/8/chartex" xmlns:cx2="http://schemas.microsoft.com/office/drawing/2015/10/21/chartex" xmlns:cx3="http://schemas.microsoft.com/office/drawing/2016/5/9/chartex" xmlns:cx4="http://schemas.microsoft.com/office/drawing/2016/5/10/chartex" xmlns:cx5="http://schemas.microsoft.com/office/drawing/2016/5/11/chartex" xmlns:cx6="http://schemas.microsoft.com/office/drawing/2016/5/12/chartex" xmlns:cx7="http://schemas.microsoft.com/office/drawing/2016/5/13/chartex" xmlns:cx8="http://schemas.microsoft.com/office/drawing/2016/5/14/chartex" xmlns:mc="http://schemas.openxmlformats.org/markup-compatibility/2006" xmlns:aink="http://schemas.microsoft.com/office/drawing/2016/ink" xmlns:am3d="http://schemas.microsoft.com/office/drawing/2017/model3d" xmlns:o="urn:schemas-microsoft-com:office:office" xmlns:oel="http://schemas.microsoft.com/office/2019/extlst" xmlns:r="http://schemas.openxmlformats.org/officeDocument/2006/relationships" xmlns:m="http://schemas.openxmlformats.org/officeDocument/2006/math" xmlns:v="urn:schemas-microsoft-com:vml" xmlns:wp14="http://schemas.microsoft.com/office/word/2010/wordprocessingDrawing" xmlns:wp="http://schemas.openxmlformats.org/drawingml/2006/wordprocessingDrawing" xmlns:w10="urn:schemas-microsoft-com:office:word" xmlns:w="http://schemas.openxmlformats.org/wordprocessingml/2006/main" xmlns:w14="http://schemas.microsoft.com/office/word/2010/wordml" xmlns:w15="http://schemas.microsoft.com/office/word/2012/wordml" xmlns:w16cex="http://schemas.microsoft.com/office/word/2018/wordml/cex" xmlns:w16cid="http://schemas.microsoft.com/office/word/2016/wordml/cid" xmlns:w16="http://schemas.microsoft.com/office/word/2018/wordml" xmlns:w16sdtdh="http://schemas.microsoft.com/office/word/2020/wordml/sdtdatahash" xmlns:w16se="http://schemas.microsoft.com/office/word/2015/wordml/symex" xmlns:wpg="http://schemas.microsoft.com/office/word/2010/wordprocessingGroup" xmlns:wpi="http://schemas.microsoft.com/office/word/2010/wordprocessingInk" xmlns:wne="http://schemas.microsoft.com/office/word/2006/wordml" xmlns:wps="http://schemas.microsoft.com/office/word/2010/wordprocessingShape" mc:Ignorable="w14 w15 w16se w16cid w16 w16cex w16sdtdh wp14">
+  <w15:commentEx w15:paraId="126FFB14" w15:done="0"/>
+  <w15:commentEx w15:paraId="5B8A1E5B" w15:done="0"/>
+  <w15:commentEx w15:paraId="2FD89965" w15:done="0"/>
+  <w15:commentEx w15:paraId="43F2FDE8" w15:done="0"/>
+  <w15:commentEx w15:paraId="41DC8B84" w15:done="0"/>
+  <w15:commentEx w15:paraId="3B083613" w15:done="0"/>
+  <w15:commentEx w15:paraId="1EB948A4" w15:done="0"/>
+</w15:commentsEx>
+</file>
+
+<file path=word/commentsExtensible.xml><?xml version="1.0" encoding="utf-8"?>
+<w16cex:commentsExtensible xmlns:wpc="http://schemas.microsoft.com/office/word/2010/wordprocessingCanvas" xmlns:cx="http://schemas.microsoft.com/office/drawing/2014/chartex" xmlns:cx1="http://schemas.microsoft.com/office/drawing/2015/9/8/chartex" xmlns:cx2="http://schemas.microsoft.com/office/drawing/2015/10/21/chartex" xmlns:cx3="http://schemas.microsoft.com/office/drawing/2016/5/9/chartex" xmlns:cx4="http://schemas.microsoft.com/office/drawing/2016/5/10/chartex" xmlns:cx5="http://schemas.microsoft.com/office/drawing/2016/5/11/chartex" xmlns:cx6="http://schemas.microsoft.com/office/drawing/2016/5/12/chartex" xmlns:cx7="http://schemas.microsoft.com/office/drawing/2016/5/13/chartex" xmlns:cx8="http://schemas.microsoft.com/office/drawing/2016/5/14/chartex" xmlns:mc="http://schemas.openxmlformats.org/markup-compatibility/2006" xmlns:aink="http://schemas.microsoft.com/office/drawing/2016/ink" xmlns:am3d="http://schemas.microsoft.com/office/drawing/2017/model3d" xmlns:o="urn:schemas-microsoft-com:office:office" xmlns:oel="http://schemas.microsoft.com/office/2019/extlst" xmlns:r="http://schemas.openxmlformats.org/officeDocument/2006/relationships" xmlns:m="http://schemas.openxmlformats.org/officeDocument/2006/math" xmlns:v="urn:schemas-microsoft-com:vml" xmlns:wp14="http://schemas.microsoft.com/office/word/2010/wordprocessingDrawing" xmlns:wp="http://schemas.openxmlformats.org/drawingml/2006/wordprocessingDrawing" xmlns:w10="urn:schemas-microsoft-com:office:word" xmlns:w="http://schemas.openxmlformats.org/wordprocessingml/2006/main" xmlns:w14="http://schemas.microsoft.com/office/word/2010/wordml" xmlns:w15="http://schemas.microsoft.com/office/word/2012/wordml" xmlns:w16cex="http://schemas.microsoft.com/office/word/2018/wordml/cex" xmlns:w16cid="http://schemas.microsoft.com/office/word/2016/wordml/cid" xmlns:w16="http://schemas.microsoft.com/office/word/2018/wordml" xmlns:w16sdtdh="http://schemas.microsoft.com/office/word/2020/wordml/sdtdatahash" xmlns:w16se="http://schemas.microsoft.com/office/word/2015/wordml/symex" xmlns:wpg="http://schemas.microsoft.com/office/word/2010/wordprocessingGroup" xmlns:wpi="http://schemas.microsoft.com/office/word/2010/wordprocessingInk" xmlns:wne="http://schemas.microsoft.com/office/word/2006/wordml" xmlns:wps="http://schemas.microsoft.com/office/word/2010/wordprocessingShape" mc:Ignorable="w14 w15 w16se w16cid w16 w16cex w16sdtdh wp14">
+  <w16cex:commentExtensible w16cex:durableId="27D92D8D" w16cex:dateUtc="2023-04-06T18:37:00Z"/>
+  <w16cex:commentExtensible w16cex:durableId="27D9318E" w16cex:dateUtc="2023-04-06T18:54:00Z"/>
+  <w16cex:commentExtensible w16cex:durableId="27D92A7C" w16cex:dateUtc="2023-04-06T18:24:00Z"/>
+  <w16cex:commentExtensible w16cex:durableId="27D92A98" w16cex:dateUtc="2023-04-06T18:25:00Z"/>
+  <w16cex:commentExtensible w16cex:durableId="27D92CF0" w16cex:dateUtc="2023-04-06T18:35:00Z"/>
+  <w16cex:commentExtensible w16cex:durableId="27D92AA5" w16cex:dateUtc="2023-04-06T18:25:00Z"/>
+  <w16cex:commentExtensible w16cex:durableId="27D92AFE" w16cex:dateUtc="2023-04-06T18:26:00Z"/>
+</w16cex:commentsExtensible>
+</file>
+
+<file path=word/commentsIds.xml><?xml version="1.0" encoding="utf-8"?>
+<w16cid:commentsIds xmlns:wpc="http://schemas.microsoft.com/office/word/2010/wordprocessingCanvas" xmlns:cx="http://schemas.microsoft.com/office/drawing/2014/chartex" xmlns:cx1="http://schemas.microsoft.com/office/drawing/2015/9/8/chartex" xmlns:cx2="http://schemas.microsoft.com/office/drawing/2015/10/21/chartex" xmlns:cx3="http://schemas.microsoft.com/office/drawing/2016/5/9/chartex" xmlns:cx4="http://schemas.microsoft.com/office/drawing/2016/5/10/chartex" xmlns:cx5="http://schemas.microsoft.com/office/drawing/2016/5/11/chartex" xmlns:cx6="http://schemas.microsoft.com/office/drawing/2016/5/12/chartex" xmlns:cx7="http://schemas.microsoft.com/office/drawing/2016/5/13/chartex" xmlns:cx8="http://schemas.microsoft.com/office/drawing/2016/5/14/chartex" xmlns:mc="http://schemas.openxmlformats.org/markup-compatibility/2006" xmlns:aink="http://schemas.microsoft.com/office/drawing/2016/ink" xmlns:am3d="http://schemas.microsoft.com/office/drawing/2017/model3d" xmlns:o="urn:schemas-microsoft-com:office:office" xmlns:oel="http://schemas.microsoft.com/office/2019/extlst" xmlns:r="http://schemas.openxmlformats.org/officeDocument/2006/relationships" xmlns:m="http://schemas.openxmlformats.org/officeDocument/2006/math" xmlns:v="urn:schemas-microsoft-com:vml" xmlns:wp14="http://schemas.microsoft.com/office/word/2010/wordprocessingDrawing" xmlns:wp="http://schemas.openxmlformats.org/drawingml/2006/wordprocessingDrawing" xmlns:w10="urn:schemas-microsoft-com:office:word" xmlns:w="http://schemas.openxmlformats.org/wordprocessingml/2006/main" xmlns:w14="http://schemas.microsoft.com/office/word/2010/wordml" xmlns:w15="http://schemas.microsoft.com/office/word/2012/wordml" xmlns:w16cex="http://schemas.microsoft.com/office/word/2018/wordml/cex" xmlns:w16cid="http://schemas.microsoft.com/office/word/2016/wordml/cid" xmlns:w16="http://schemas.microsoft.com/office/word/2018/wordml" xmlns:w16sdtdh="http://schemas.microsoft.com/office/word/2020/wordml/sdtdatahash" xmlns:w16se="http://schemas.microsoft.com/office/word/2015/wordml/symex" xmlns:wpg="http://schemas.microsoft.com/office/word/2010/wordprocessingGroup" xmlns:wpi="http://schemas.microsoft.com/office/word/2010/wordprocessingInk" xmlns:wne="http://schemas.microsoft.com/office/word/2006/wordml" xmlns:wps="http://schemas.microsoft.com/office/word/2010/wordprocessingShape" mc:Ignorable="w14 w15 w16se w16cid w16 w16cex w16sdtdh wp14">
+  <w16cid:commentId w16cid:paraId="126FFB14" w16cid:durableId="27D92D8D"/>
+  <w16cid:commentId w16cid:paraId="5B8A1E5B" w16cid:durableId="27D9318E"/>
+  <w16cid:commentId w16cid:paraId="2FD89965" w16cid:durableId="27D92A7C"/>
+  <w16cid:commentId w16cid:paraId="43F2FDE8" w16cid:durableId="27D92A98"/>
+  <w16cid:commentId w16cid:paraId="41DC8B84" w16cid:durableId="27D92CF0"/>
+  <w16cid:commentId w16cid:paraId="3B083613" w16cid:durableId="27D92AA5"/>
+  <w16cid:commentId w16cid:paraId="1EB948A4" w16cid:durableId="27D92AFE"/>
+</w16cid:commentsIds>
+</file>
+
+<file path=word/people.xml><?xml version="1.0" encoding="utf-8"?>
+<w15:people xmlns:wpc="http://schemas.microsoft.com/office/word/2010/wordprocessingCanvas" xmlns:cx="http://schemas.microsoft.com/office/drawing/2014/chartex" xmlns:cx1="http://schemas.microsoft.com/office/drawing/2015/9/8/chartex" xmlns:cx2="http://schemas.microsoft.com/office/drawing/2015/10/21/chartex" xmlns:cx3="http://schemas.microsoft.com/office/drawing/2016/5/9/chartex" xmlns:cx4="http://schemas.microsoft.com/office/drawing/2016/5/10/chartex" xmlns:cx5="http://schemas.microsoft.com/office/drawing/2016/5/11/chartex" xmlns:cx6="http://schemas.microsoft.com/office/drawing/2016/5/12/chartex" xmlns:cx7="http://schemas.microsoft.com/office/drawing/2016/5/13/chartex" xmlns:cx8="http://schemas.microsoft.com/office/drawing/2016/5/14/chartex" xmlns:mc="http://schemas.openxmlformats.org/markup-compatibility/2006" xmlns:aink="http://schemas.microsoft.com/office/drawing/2016/ink" xmlns:am3d="http://schemas.microsoft.com/office/drawing/2017/model3d" xmlns:o="urn:schemas-microsoft-com:office:office" xmlns:oel="http://schemas.microsoft.com/office/2019/extlst" xmlns:r="http://schemas.openxmlformats.org/officeDocument/2006/relationships" xmlns:m="http://schemas.openxmlformats.org/officeDocument/2006/math" xmlns:v="urn:schemas-microsoft-com:vml" xmlns:wp14="http://schemas.microsoft.com/office/word/2010/wordprocessingDrawing" xmlns:wp="http://schemas.openxmlformats.org/drawingml/2006/wordprocessingDrawing" xmlns:w10="urn:schemas-microsoft-com:office:word" xmlns:w="http://schemas.openxmlformats.org/wordprocessingml/2006/main" xmlns:w14="http://schemas.microsoft.com/office/word/2010/wordml" xmlns:w15="http://schemas.microsoft.com/office/word/2012/wordml" xmlns:w16cex="http://schemas.microsoft.com/office/word/2018/wordml/cex" xmlns:w16cid="http://schemas.microsoft.com/office/word/2016/wordml/cid" xmlns:w16="http://schemas.microsoft.com/office/word/2018/wordml" xmlns:w16sdtdh="http://schemas.microsoft.com/office/word/2020/wordml/sdtdatahash" xmlns:w16se="http://schemas.microsoft.com/office/word/2015/wordml/symex" xmlns:wpg="http://schemas.microsoft.com/office/word/2010/wordprocessingGroup" xmlns:wpi="http://schemas.microsoft.com/office/word/2010/wordprocessingInk" xmlns:wne="http://schemas.microsoft.com/office/word/2006/wordml" xmlns:wps="http://schemas.microsoft.com/office/word/2010/wordprocessingShape" mc:Ignorable="w14 w15 w16se w16cid w16 w16cex w16sdtdh wp14">
+  <w15:person w15:author="Jonathan Mah">
+    <w15:presenceInfo w15:providerId="Windows Live" w15:userId="5261b2f2f3e51194"/>
+  </w15:person>
+</w15:people>
 </file>
 
 <file path=word/styles.xml><?xml version="1.0" encoding="utf-8"?>
@@ -7044,6 +7310,72 @@
     <w:basedOn w:val="DefaultParagraphFont"/>
     <w:rsid w:val="001E2F05"/>
   </w:style>
+  <w:style w:type="character" w:styleId="CommentReference">
+    <w:name w:val="annotation reference"/>
+    <w:basedOn w:val="DefaultParagraphFont"/>
+    <w:uiPriority w:val="99"/>
+    <w:semiHidden/>
+    <w:unhideWhenUsed/>
+    <w:rsid w:val="00387320"/>
+    <w:rPr>
+      <w:sz w:val="16"/>
+      <w:szCs w:val="16"/>
+    </w:rPr>
+  </w:style>
+  <w:style w:type="paragraph" w:styleId="CommentText">
+    <w:name w:val="annotation text"/>
+    <w:basedOn w:val="Normal"/>
+    <w:link w:val="CommentTextChar"/>
+    <w:uiPriority w:val="99"/>
+    <w:unhideWhenUsed/>
+    <w:rsid w:val="00387320"/>
+    <w:pPr>
+      <w:spacing w:line="240" w:lineRule="auto"/>
+    </w:pPr>
+    <w:rPr>
+      <w:sz w:val="20"/>
+      <w:szCs w:val="20"/>
+    </w:rPr>
+  </w:style>
+  <w:style w:type="character" w:customStyle="1" w:styleId="CommentTextChar">
+    <w:name w:val="Comment Text Char"/>
+    <w:basedOn w:val="DefaultParagraphFont"/>
+    <w:link w:val="CommentText"/>
+    <w:uiPriority w:val="99"/>
+    <w:rsid w:val="00387320"/>
+    <w:rPr>
+      <w:sz w:val="20"/>
+      <w:szCs w:val="20"/>
+    </w:rPr>
+  </w:style>
+  <w:style w:type="paragraph" w:styleId="CommentSubject">
+    <w:name w:val="annotation subject"/>
+    <w:basedOn w:val="CommentText"/>
+    <w:next w:val="CommentText"/>
+    <w:link w:val="CommentSubjectChar"/>
+    <w:uiPriority w:val="99"/>
+    <w:semiHidden/>
+    <w:unhideWhenUsed/>
+    <w:rsid w:val="00387320"/>
+    <w:rPr>
+      <w:b/>
+      <w:bCs/>
+    </w:rPr>
+  </w:style>
+  <w:style w:type="character" w:customStyle="1" w:styleId="CommentSubjectChar">
+    <w:name w:val="Comment Subject Char"/>
+    <w:basedOn w:val="CommentTextChar"/>
+    <w:link w:val="CommentSubject"/>
+    <w:uiPriority w:val="99"/>
+    <w:semiHidden/>
+    <w:rsid w:val="00387320"/>
+    <w:rPr>
+      <w:b/>
+      <w:bCs/>
+      <w:sz w:val="20"/>
+      <w:szCs w:val="20"/>
+    </w:rPr>
+  </w:style>
 </w:styles>
 </file>
 

</xml_diff>